<commit_message>
Added a list so people to tell each other what we want to learn, to prevent all of us from learning the same thing and have each of us have something different that we can comitt.
</commit_message>
<xml_diff>
--- a/Concept Ideas.docx
+++ b/Concept Ideas.docx
@@ -946,8 +946,6 @@
         </w:rPr>
         <w:t xml:space="preserve"> – “warn” the player. </w:t>
       </w:r>
-      <w:bookmarkStart w:id="0" w:name="_GoBack"/>
-      <w:bookmarkEnd w:id="0"/>
     </w:p>
     <w:p>
       <w:pPr>
@@ -1156,18 +1154,270 @@
           <w:u w:val="single"/>
         </w:rPr>
       </w:pPr>
-      <w:r>
+    </w:p>
+    <w:p>
+      <w:pPr>
         <w:rPr>
           <w:b/>
           <w:i/>
           <w:sz w:val="28"/>
           <w:u w:val="single"/>
         </w:rPr>
+      </w:pPr>
+    </w:p>
+    <w:p>
+      <w:pPr>
+        <w:pStyle w:val="NoSpacing"/>
+        <w:rPr>
+          <w:b/>
+          <w:i/>
+          <w:sz w:val="28"/>
+          <w:u w:val="single"/>
+        </w:rPr>
+      </w:pPr>
+      <w:r>
+        <w:rPr>
+          <w:b/>
+          <w:i/>
+          <w:sz w:val="28"/>
+          <w:u w:val="single"/>
+        </w:rPr>
+        <w:lastRenderedPageBreak/>
+        <w:t xml:space="preserve">What people are wanting to learn </w:t>
+      </w:r>
+      <w:r>
+        <w:rPr>
+          <w:b/>
+          <w:i/>
+          <w:sz w:val="28"/>
+          <w:u w:val="single"/>
+        </w:rPr>
+        <w:t>on Unreal.</w:t>
+      </w:r>
+    </w:p>
+    <w:p>
+      <w:pPr>
+        <w:pStyle w:val="NoSpacing"/>
+        <w:rPr>
+          <w:i/>
+          <w:sz w:val="28"/>
+        </w:rPr>
+      </w:pPr>
+      <w:r>
+        <w:rPr>
+          <w:i/>
+          <w:sz w:val="28"/>
+        </w:rPr>
+        <w:t xml:space="preserve">To prevent people learning the same thing and have everyone got something unique we can all commit.  </w:t>
+      </w:r>
+    </w:p>
+    <w:p>
+      <w:pPr>
+        <w:rPr>
+          <w:i/>
+          <w:sz w:val="28"/>
+        </w:rPr>
+      </w:pPr>
+    </w:p>
+    <w:p>
+      <w:pPr>
+        <w:rPr>
+          <w:b/>
+          <w:i/>
+          <w:sz w:val="28"/>
+          <w:u w:val="single"/>
+        </w:rPr>
+      </w:pPr>
+      <w:r>
+        <w:rPr>
+          <w:b/>
+          <w:i/>
+          <w:sz w:val="28"/>
+          <w:u w:val="single"/>
+        </w:rPr>
+        <w:t>Gabriela: [Reading Week]</w:t>
+      </w:r>
+    </w:p>
+    <w:p>
+      <w:pPr>
+        <w:pStyle w:val="ListParagraph"/>
+        <w:numPr>
+          <w:ilvl w:val="0"/>
+          <w:numId w:val="3"/>
+        </w:numPr>
+        <w:rPr>
+          <w:sz w:val="28"/>
+        </w:rPr>
+      </w:pPr>
+      <w:r>
+        <w:rPr>
+          <w:sz w:val="28"/>
+        </w:rPr>
+        <w:t>Learn</w:t>
+      </w:r>
+      <w:r>
+        <w:rPr>
+          <w:sz w:val="28"/>
+        </w:rPr>
+        <w:t xml:space="preserve"> to animate platforms or object</w:t>
+      </w:r>
+      <w:r>
+        <w:rPr>
+          <w:sz w:val="28"/>
+        </w:rPr>
+        <w:t>s</w:t>
+      </w:r>
+      <w:r>
+        <w:rPr>
+          <w:sz w:val="28"/>
+        </w:rPr>
+        <w:t xml:space="preserve"> to appear</w:t>
+      </w:r>
+      <w:r>
+        <w:rPr>
+          <w:sz w:val="28"/>
+        </w:rPr>
+        <w:t>/moved</w:t>
+      </w:r>
+      <w:r>
+        <w:rPr>
+          <w:sz w:val="28"/>
+        </w:rPr>
+        <w:t xml:space="preserve"> befo</w:t>
+      </w:r>
+      <w:r>
+        <w:rPr>
+          <w:sz w:val="28"/>
+        </w:rPr>
+        <w:t xml:space="preserve">re the player </w:t>
+      </w:r>
+      <w:r>
+        <w:rPr>
+          <w:sz w:val="28"/>
+        </w:rPr>
+        <w:t>when you enter a</w:t>
+      </w:r>
+      <w:r>
+        <w:rPr>
+          <w:sz w:val="28"/>
+        </w:rPr>
+        <w:t xml:space="preserve"> room</w:t>
+      </w:r>
+      <w:r>
+        <w:rPr>
+          <w:sz w:val="28"/>
+        </w:rPr>
+        <w:t xml:space="preserve"> (Collison box)</w:t>
+      </w:r>
+      <w:r>
+        <w:rPr>
+          <w:sz w:val="28"/>
+        </w:rPr>
+        <w:t>.</w:t>
+      </w:r>
+    </w:p>
+    <w:p>
+      <w:pPr>
+        <w:pStyle w:val="ListParagraph"/>
+        <w:rPr>
+          <w:sz w:val="28"/>
+        </w:rPr>
+      </w:pPr>
+    </w:p>
+    <w:p>
+      <w:pPr>
+        <w:pStyle w:val="ListParagraph"/>
+        <w:numPr>
+          <w:ilvl w:val="0"/>
+          <w:numId w:val="3"/>
+        </w:numPr>
+        <w:rPr>
+          <w:sz w:val="28"/>
+        </w:rPr>
+      </w:pPr>
+      <w:r>
+        <w:rPr>
+          <w:b/>
+          <w:sz w:val="28"/>
+        </w:rPr>
+        <w:t>[Next week]</w:t>
+      </w:r>
+      <w:r>
+        <w:rPr>
+          <w:sz w:val="28"/>
+        </w:rPr>
+        <w:t xml:space="preserve"> How to </w:t>
+      </w:r>
+      <w:r>
+        <w:rPr>
+          <w:sz w:val="28"/>
+        </w:rPr>
+        <w:t>make object highlighted or appear when you change the 3D lens colouring. E.g. press the ‘R’ Key to use the red lens to highlight the enemies whereabout (not looking into of how to change the colour of the main screen).</w:t>
+      </w:r>
+    </w:p>
+    <w:p>
+      <w:pPr>
+        <w:pStyle w:val="ListParagraph"/>
+        <w:rPr>
+          <w:sz w:val="28"/>
+        </w:rPr>
+      </w:pPr>
+      <w:r>
+        <w:rPr>
+          <w:sz w:val="28"/>
+        </w:rPr>
+        <w:t xml:space="preserve">[Example] </w:t>
+      </w:r>
+      <w:hyperlink r:id="rId5" w:history="1">
+        <w:r>
+          <w:rPr>
+            <w:rStyle w:val="Hyperlink"/>
+            <w:sz w:val="28"/>
+          </w:rPr>
+          <w:t>https://www.youtube.com/watch?v=4AorgDRyz5I</w:t>
+        </w:r>
+      </w:hyperlink>
+      <w:r>
+        <w:rPr>
+          <w:sz w:val="28"/>
+        </w:rPr>
+        <w:t xml:space="preserve"> (3:18-3:33)</w:t>
+      </w:r>
+    </w:p>
+    <w:p>
+      <w:pPr>
+        <w:rPr>
+          <w:b/>
+          <w:i/>
+          <w:sz w:val="28"/>
+          <w:u w:val="single"/>
+        </w:rPr>
+      </w:pPr>
+    </w:p>
+    <w:p>
+      <w:pPr>
+        <w:rPr>
+          <w:b/>
+          <w:i/>
+          <w:sz w:val="28"/>
+          <w:u w:val="single"/>
+        </w:rPr>
+      </w:pPr>
+      <w:r>
+        <w:rPr>
+          <w:b/>
+          <w:i/>
+          <w:sz w:val="28"/>
+          <w:u w:val="single"/>
+        </w:rPr>
         <w:t>Artworks</w:t>
       </w:r>
     </w:p>
     <w:p/>
-    <w:p/>
+    <w:p>
+      <w:bookmarkStart w:id="0" w:name="_GoBack"/>
+      <w:bookmarkEnd w:id="0"/>
+    </w:p>
     <w:p/>
     <w:sectPr>
       <w:pgSz w:w="11906" w:h="16838"/>
@@ -1383,11 +1633,127 @@
       </w:pPr>
     </w:lvl>
   </w:abstractNum>
+  <w:abstractNum w:abstractNumId="2" w15:restartNumberingAfterBreak="0">
+    <w:nsid w:val="657F7E65"/>
+    <w:multiLevelType w:val="hybridMultilevel"/>
+    <w:tmpl w:val="62C459E2"/>
+    <w:lvl w:ilvl="0" w:tplc="08090001">
+      <w:start w:val="1"/>
+      <w:numFmt w:val="bullet"/>
+      <w:lvlText w:val=""/>
+      <w:lvlJc w:val="left"/>
+      <w:pPr>
+        <w:ind w:left="720" w:hanging="360"/>
+      </w:pPr>
+      <w:rPr>
+        <w:rFonts w:ascii="Symbol" w:hAnsi="Symbol" w:hint="default"/>
+      </w:rPr>
+    </w:lvl>
+    <w:lvl w:ilvl="1" w:tplc="08090003" w:tentative="1">
+      <w:start w:val="1"/>
+      <w:numFmt w:val="bullet"/>
+      <w:lvlText w:val="o"/>
+      <w:lvlJc w:val="left"/>
+      <w:pPr>
+        <w:ind w:left="1440" w:hanging="360"/>
+      </w:pPr>
+      <w:rPr>
+        <w:rFonts w:ascii="Courier New" w:hAnsi="Courier New" w:cs="Courier New" w:hint="default"/>
+      </w:rPr>
+    </w:lvl>
+    <w:lvl w:ilvl="2" w:tplc="08090005" w:tentative="1">
+      <w:start w:val="1"/>
+      <w:numFmt w:val="bullet"/>
+      <w:lvlText w:val=""/>
+      <w:lvlJc w:val="left"/>
+      <w:pPr>
+        <w:ind w:left="2160" w:hanging="360"/>
+      </w:pPr>
+      <w:rPr>
+        <w:rFonts w:ascii="Wingdings" w:hAnsi="Wingdings" w:hint="default"/>
+      </w:rPr>
+    </w:lvl>
+    <w:lvl w:ilvl="3" w:tplc="08090001" w:tentative="1">
+      <w:start w:val="1"/>
+      <w:numFmt w:val="bullet"/>
+      <w:lvlText w:val=""/>
+      <w:lvlJc w:val="left"/>
+      <w:pPr>
+        <w:ind w:left="2880" w:hanging="360"/>
+      </w:pPr>
+      <w:rPr>
+        <w:rFonts w:ascii="Symbol" w:hAnsi="Symbol" w:hint="default"/>
+      </w:rPr>
+    </w:lvl>
+    <w:lvl w:ilvl="4" w:tplc="08090003" w:tentative="1">
+      <w:start w:val="1"/>
+      <w:numFmt w:val="bullet"/>
+      <w:lvlText w:val="o"/>
+      <w:lvlJc w:val="left"/>
+      <w:pPr>
+        <w:ind w:left="3600" w:hanging="360"/>
+      </w:pPr>
+      <w:rPr>
+        <w:rFonts w:ascii="Courier New" w:hAnsi="Courier New" w:cs="Courier New" w:hint="default"/>
+      </w:rPr>
+    </w:lvl>
+    <w:lvl w:ilvl="5" w:tplc="08090005" w:tentative="1">
+      <w:start w:val="1"/>
+      <w:numFmt w:val="bullet"/>
+      <w:lvlText w:val=""/>
+      <w:lvlJc w:val="left"/>
+      <w:pPr>
+        <w:ind w:left="4320" w:hanging="360"/>
+      </w:pPr>
+      <w:rPr>
+        <w:rFonts w:ascii="Wingdings" w:hAnsi="Wingdings" w:hint="default"/>
+      </w:rPr>
+    </w:lvl>
+    <w:lvl w:ilvl="6" w:tplc="08090001" w:tentative="1">
+      <w:start w:val="1"/>
+      <w:numFmt w:val="bullet"/>
+      <w:lvlText w:val=""/>
+      <w:lvlJc w:val="left"/>
+      <w:pPr>
+        <w:ind w:left="5040" w:hanging="360"/>
+      </w:pPr>
+      <w:rPr>
+        <w:rFonts w:ascii="Symbol" w:hAnsi="Symbol" w:hint="default"/>
+      </w:rPr>
+    </w:lvl>
+    <w:lvl w:ilvl="7" w:tplc="08090003" w:tentative="1">
+      <w:start w:val="1"/>
+      <w:numFmt w:val="bullet"/>
+      <w:lvlText w:val="o"/>
+      <w:lvlJc w:val="left"/>
+      <w:pPr>
+        <w:ind w:left="5760" w:hanging="360"/>
+      </w:pPr>
+      <w:rPr>
+        <w:rFonts w:ascii="Courier New" w:hAnsi="Courier New" w:cs="Courier New" w:hint="default"/>
+      </w:rPr>
+    </w:lvl>
+    <w:lvl w:ilvl="8" w:tplc="08090005" w:tentative="1">
+      <w:start w:val="1"/>
+      <w:numFmt w:val="bullet"/>
+      <w:lvlText w:val=""/>
+      <w:lvlJc w:val="left"/>
+      <w:pPr>
+        <w:ind w:left="6480" w:hanging="360"/>
+      </w:pPr>
+      <w:rPr>
+        <w:rFonts w:ascii="Wingdings" w:hAnsi="Wingdings" w:hint="default"/>
+      </w:rPr>
+    </w:lvl>
+  </w:abstractNum>
   <w:num w:numId="1">
     <w:abstractNumId w:val="1"/>
   </w:num>
   <w:num w:numId="2">
     <w:abstractNumId w:val="0"/>
+  </w:num>
+  <w:num w:numId="3">
+    <w:abstractNumId w:val="2"/>
   </w:num>
 </w:numbering>
 </file>
@@ -1837,6 +2203,29 @@
       <w:contextualSpacing/>
     </w:pPr>
   </w:style>
+  <w:style w:type="character" w:styleId="Hyperlink">
+    <w:name w:val="Hyperlink"/>
+    <w:basedOn w:val="DefaultParagraphFont"/>
+    <w:uiPriority w:val="99"/>
+    <w:unhideWhenUsed/>
+    <w:rsid w:val="00DF43B2"/>
+    <w:rPr>
+      <w:color w:val="0563C1" w:themeColor="hyperlink"/>
+      <w:u w:val="single"/>
+    </w:rPr>
+  </w:style>
+  <w:style w:type="character" w:styleId="UnresolvedMention">
+    <w:name w:val="Unresolved Mention"/>
+    <w:basedOn w:val="DefaultParagraphFont"/>
+    <w:uiPriority w:val="99"/>
+    <w:semiHidden/>
+    <w:unhideWhenUsed/>
+    <w:rsid w:val="00DF43B2"/>
+    <w:rPr>
+      <w:color w:val="808080"/>
+      <w:shd w:val="clear" w:color="auto" w:fill="E6E6E6"/>
+    </w:rPr>
+  </w:style>
 </w:styles>
 </file>
 

</xml_diff>

<commit_message>
What Angela plans to contribute
tbc
</commit_message>
<xml_diff>
--- a/Concept Ideas.docx
+++ b/Concept Ideas.docx
@@ -4,17 +4,17 @@
   <w:body>
     <w:p>
       <w:pPr>
-        <w:pStyle w:val="NoSpacing"/>
-        <w:rPr>
-          <w:rFonts w:cstheme="minorHAnsi"/>
-          <w:sz w:val="28"/>
-          <w:szCs w:val="28"/>
-        </w:rPr>
-      </w:pPr>
-    </w:p>
-    <w:p>
-      <w:pPr>
-        <w:pStyle w:val="NoSpacing"/>
+        <w:pStyle w:val="a3"/>
+        <w:rPr>
+          <w:rFonts w:cstheme="minorHAnsi"/>
+          <w:sz w:val="28"/>
+          <w:szCs w:val="28"/>
+        </w:rPr>
+      </w:pPr>
+    </w:p>
+    <w:p>
+      <w:pPr>
+        <w:pStyle w:val="a3"/>
         <w:rPr>
           <w:rFonts w:cstheme="minorHAnsi"/>
           <w:sz w:val="36"/>
@@ -34,7 +34,7 @@
     </w:p>
     <w:p>
       <w:pPr>
-        <w:pStyle w:val="NoSpacing"/>
+        <w:pStyle w:val="a3"/>
         <w:rPr>
           <w:rFonts w:cstheme="minorHAnsi"/>
           <w:color w:val="538135" w:themeColor="accent6" w:themeShade="BF"/>
@@ -45,7 +45,7 @@
     </w:p>
     <w:p>
       <w:pPr>
-        <w:pStyle w:val="NoSpacing"/>
+        <w:pStyle w:val="a3"/>
         <w:rPr>
           <w:rFonts w:cstheme="minorHAnsi"/>
           <w:color w:val="C45911" w:themeColor="accent2" w:themeShade="BF"/>
@@ -73,7 +73,7 @@
     </w:p>
     <w:p>
       <w:pPr>
-        <w:pStyle w:val="NoSpacing"/>
+        <w:pStyle w:val="a3"/>
         <w:rPr>
           <w:rFonts w:cstheme="minorHAnsi"/>
           <w:color w:val="C45911" w:themeColor="accent2" w:themeShade="BF"/>
@@ -84,7 +84,7 @@
     </w:p>
     <w:p>
       <w:pPr>
-        <w:pStyle w:val="NoSpacing"/>
+        <w:pStyle w:val="a3"/>
         <w:rPr>
           <w:rFonts w:cstheme="minorHAnsi"/>
           <w:color w:val="C45911" w:themeColor="accent2" w:themeShade="BF"/>
@@ -124,7 +124,7 @@
     </w:p>
     <w:p>
       <w:pPr>
-        <w:pStyle w:val="NoSpacing"/>
+        <w:pStyle w:val="a3"/>
         <w:rPr>
           <w:rFonts w:cstheme="minorHAnsi"/>
           <w:color w:val="C45911" w:themeColor="accent2" w:themeShade="BF"/>
@@ -164,7 +164,7 @@
     </w:p>
     <w:p>
       <w:pPr>
-        <w:pStyle w:val="NoSpacing"/>
+        <w:pStyle w:val="a3"/>
         <w:rPr>
           <w:rFonts w:cstheme="minorHAnsi"/>
           <w:color w:val="C45911" w:themeColor="accent2" w:themeShade="BF"/>
@@ -184,7 +184,7 @@
     </w:p>
     <w:p>
       <w:pPr>
-        <w:pStyle w:val="NoSpacing"/>
+        <w:pStyle w:val="a3"/>
         <w:rPr>
           <w:rFonts w:cstheme="minorHAnsi"/>
           <w:color w:val="C45911" w:themeColor="accent2" w:themeShade="BF"/>
@@ -195,7 +195,7 @@
     </w:p>
     <w:p>
       <w:pPr>
-        <w:pStyle w:val="NoSpacing"/>
+        <w:pStyle w:val="a3"/>
         <w:rPr>
           <w:rFonts w:cstheme="minorHAnsi"/>
           <w:color w:val="C45911" w:themeColor="accent2" w:themeShade="BF"/>
@@ -215,7 +215,7 @@
     </w:p>
     <w:p>
       <w:pPr>
-        <w:pStyle w:val="NoSpacing"/>
+        <w:pStyle w:val="a3"/>
         <w:rPr>
           <w:rFonts w:cstheme="minorHAnsi"/>
           <w:color w:val="C45911" w:themeColor="accent2" w:themeShade="BF"/>
@@ -226,7 +226,7 @@
     </w:p>
     <w:p>
       <w:pPr>
-        <w:pStyle w:val="NoSpacing"/>
+        <w:pStyle w:val="a3"/>
         <w:rPr>
           <w:rFonts w:cstheme="minorHAnsi"/>
           <w:color w:val="C45911" w:themeColor="accent2" w:themeShade="BF"/>
@@ -246,7 +246,7 @@
     </w:p>
     <w:p>
       <w:pPr>
-        <w:pStyle w:val="NoSpacing"/>
+        <w:pStyle w:val="a3"/>
         <w:rPr>
           <w:rFonts w:cstheme="minorHAnsi"/>
           <w:color w:val="833C0B" w:themeColor="accent2" w:themeShade="80"/>
@@ -257,7 +257,7 @@
     </w:p>
     <w:p>
       <w:pPr>
-        <w:pStyle w:val="NoSpacing"/>
+        <w:pStyle w:val="a3"/>
         <w:rPr>
           <w:rFonts w:cstheme="minorHAnsi"/>
           <w:color w:val="833C0B" w:themeColor="accent2" w:themeShade="80"/>
@@ -277,7 +277,7 @@
     </w:p>
     <w:p>
       <w:pPr>
-        <w:pStyle w:val="NoSpacing"/>
+        <w:pStyle w:val="a3"/>
         <w:rPr>
           <w:rFonts w:cstheme="minorHAnsi"/>
           <w:color w:val="833C0B" w:themeColor="accent2" w:themeShade="80"/>
@@ -288,7 +288,7 @@
     </w:p>
     <w:p>
       <w:pPr>
-        <w:pStyle w:val="NoSpacing"/>
+        <w:pStyle w:val="a3"/>
         <w:rPr>
           <w:rFonts w:cstheme="minorHAnsi"/>
           <w:color w:val="833C0B" w:themeColor="accent2" w:themeShade="80"/>
@@ -308,7 +308,7 @@
     </w:p>
     <w:p>
       <w:pPr>
-        <w:pStyle w:val="NoSpacing"/>
+        <w:pStyle w:val="a3"/>
         <w:rPr>
           <w:rFonts w:cstheme="minorHAnsi"/>
           <w:color w:val="833C0B" w:themeColor="accent2" w:themeShade="80"/>
@@ -319,7 +319,7 @@
     </w:p>
     <w:p>
       <w:pPr>
-        <w:pStyle w:val="NoSpacing"/>
+        <w:pStyle w:val="a3"/>
         <w:rPr>
           <w:rFonts w:cstheme="minorHAnsi"/>
           <w:color w:val="833C0B" w:themeColor="accent2" w:themeShade="80"/>
@@ -339,7 +339,7 @@
     </w:p>
     <w:p>
       <w:pPr>
-        <w:pStyle w:val="NoSpacing"/>
+        <w:pStyle w:val="a3"/>
         <w:rPr>
           <w:rFonts w:cstheme="minorHAnsi"/>
           <w:color w:val="833C0B" w:themeColor="accent2" w:themeShade="80"/>
@@ -350,7 +350,7 @@
     </w:p>
     <w:p>
       <w:pPr>
-        <w:pStyle w:val="NoSpacing"/>
+        <w:pStyle w:val="a3"/>
         <w:rPr>
           <w:rFonts w:cstheme="minorHAnsi"/>
           <w:color w:val="833C0B" w:themeColor="accent2" w:themeShade="80"/>
@@ -370,7 +370,7 @@
     </w:p>
     <w:p>
       <w:pPr>
-        <w:pStyle w:val="NoSpacing"/>
+        <w:pStyle w:val="a3"/>
         <w:rPr>
           <w:rFonts w:cstheme="minorHAnsi"/>
           <w:color w:val="833C0B" w:themeColor="accent2" w:themeShade="80"/>
@@ -381,7 +381,7 @@
     </w:p>
     <w:p>
       <w:pPr>
-        <w:pStyle w:val="NoSpacing"/>
+        <w:pStyle w:val="a3"/>
         <w:rPr>
           <w:rFonts w:cstheme="minorHAnsi"/>
           <w:color w:val="833C0B" w:themeColor="accent2" w:themeShade="80"/>
@@ -401,7 +401,7 @@
     </w:p>
     <w:p>
       <w:pPr>
-        <w:pStyle w:val="NoSpacing"/>
+        <w:pStyle w:val="a3"/>
         <w:rPr>
           <w:rFonts w:cstheme="minorHAnsi"/>
           <w:color w:val="538135" w:themeColor="accent6" w:themeShade="BF"/>
@@ -412,7 +412,7 @@
     </w:p>
     <w:p>
       <w:pPr>
-        <w:pStyle w:val="NoSpacing"/>
+        <w:pStyle w:val="a3"/>
         <w:rPr>
           <w:rFonts w:cstheme="minorHAnsi"/>
           <w:color w:val="7030A0"/>
@@ -450,7 +450,7 @@
     </w:p>
     <w:p>
       <w:pPr>
-        <w:pStyle w:val="NoSpacing"/>
+        <w:pStyle w:val="a3"/>
         <w:rPr>
           <w:rFonts w:cstheme="minorHAnsi"/>
           <w:color w:val="BF8F00" w:themeColor="accent4" w:themeShade="BF"/>
@@ -461,27 +461,27 @@
     </w:p>
     <w:p>
       <w:pPr>
-        <w:pStyle w:val="NoSpacing"/>
-        <w:rPr>
-          <w:rFonts w:cstheme="minorHAnsi"/>
-          <w:sz w:val="28"/>
-          <w:szCs w:val="28"/>
-        </w:rPr>
-      </w:pPr>
-    </w:p>
-    <w:p>
-      <w:pPr>
-        <w:pStyle w:val="NoSpacing"/>
-        <w:rPr>
-          <w:rFonts w:cstheme="minorHAnsi"/>
-          <w:sz w:val="28"/>
-          <w:szCs w:val="28"/>
-        </w:rPr>
-      </w:pPr>
-    </w:p>
-    <w:p>
-      <w:pPr>
-        <w:pStyle w:val="NoSpacing"/>
+        <w:pStyle w:val="a3"/>
+        <w:rPr>
+          <w:rFonts w:cstheme="minorHAnsi"/>
+          <w:sz w:val="28"/>
+          <w:szCs w:val="28"/>
+        </w:rPr>
+      </w:pPr>
+    </w:p>
+    <w:p>
+      <w:pPr>
+        <w:pStyle w:val="a3"/>
+        <w:rPr>
+          <w:rFonts w:cstheme="minorHAnsi"/>
+          <w:sz w:val="28"/>
+          <w:szCs w:val="28"/>
+        </w:rPr>
+      </w:pPr>
+    </w:p>
+    <w:p>
+      <w:pPr>
+        <w:pStyle w:val="a3"/>
         <w:rPr>
           <w:rFonts w:cstheme="minorHAnsi"/>
           <w:sz w:val="36"/>
@@ -501,17 +501,17 @@
     </w:p>
     <w:p>
       <w:pPr>
-        <w:pStyle w:val="NoSpacing"/>
-        <w:rPr>
-          <w:rFonts w:cstheme="minorHAnsi"/>
-          <w:sz w:val="28"/>
-          <w:szCs w:val="28"/>
-        </w:rPr>
-      </w:pPr>
-    </w:p>
-    <w:p>
-      <w:pPr>
-        <w:pStyle w:val="NoSpacing"/>
+        <w:pStyle w:val="a3"/>
+        <w:rPr>
+          <w:rFonts w:cstheme="minorHAnsi"/>
+          <w:sz w:val="28"/>
+          <w:szCs w:val="28"/>
+        </w:rPr>
+      </w:pPr>
+    </w:p>
+    <w:p>
+      <w:pPr>
+        <w:pStyle w:val="a3"/>
         <w:rPr>
           <w:rFonts w:cstheme="minorHAnsi"/>
           <w:sz w:val="28"/>
@@ -529,17 +529,17 @@
     </w:p>
     <w:p>
       <w:pPr>
-        <w:pStyle w:val="NoSpacing"/>
-        <w:rPr>
-          <w:rFonts w:cstheme="minorHAnsi"/>
-          <w:sz w:val="28"/>
-          <w:szCs w:val="28"/>
-        </w:rPr>
-      </w:pPr>
-    </w:p>
-    <w:p>
-      <w:pPr>
-        <w:pStyle w:val="NoSpacing"/>
+        <w:pStyle w:val="a3"/>
+        <w:rPr>
+          <w:rFonts w:cstheme="minorHAnsi"/>
+          <w:sz w:val="28"/>
+          <w:szCs w:val="28"/>
+        </w:rPr>
+      </w:pPr>
+    </w:p>
+    <w:p>
+      <w:pPr>
+        <w:pStyle w:val="a3"/>
         <w:numPr>
           <w:ilvl w:val="0"/>
           <w:numId w:val="1"/>
@@ -561,7 +561,7 @@
     </w:p>
     <w:p>
       <w:pPr>
-        <w:pStyle w:val="NoSpacing"/>
+        <w:pStyle w:val="a3"/>
         <w:ind w:left="360"/>
         <w:rPr>
           <w:rFonts w:cstheme="minorHAnsi"/>
@@ -572,7 +572,7 @@
     </w:p>
     <w:p>
       <w:pPr>
-        <w:pStyle w:val="NoSpacing"/>
+        <w:pStyle w:val="a3"/>
         <w:rPr>
           <w:rFonts w:cstheme="minorHAnsi"/>
           <w:sz w:val="28"/>
@@ -590,17 +590,17 @@
     </w:p>
     <w:p>
       <w:pPr>
-        <w:pStyle w:val="NoSpacing"/>
-        <w:rPr>
-          <w:rFonts w:cstheme="minorHAnsi"/>
-          <w:sz w:val="28"/>
-          <w:szCs w:val="28"/>
-        </w:rPr>
-      </w:pPr>
-    </w:p>
-    <w:p>
-      <w:pPr>
-        <w:pStyle w:val="NoSpacing"/>
+        <w:pStyle w:val="a3"/>
+        <w:rPr>
+          <w:rFonts w:cstheme="minorHAnsi"/>
+          <w:sz w:val="28"/>
+          <w:szCs w:val="28"/>
+        </w:rPr>
+      </w:pPr>
+    </w:p>
+    <w:p>
+      <w:pPr>
+        <w:pStyle w:val="a3"/>
         <w:rPr>
           <w:rFonts w:cstheme="minorHAnsi"/>
           <w:sz w:val="28"/>
@@ -618,7 +618,7 @@
     </w:p>
     <w:p>
       <w:pPr>
-        <w:pStyle w:val="NoSpacing"/>
+        <w:pStyle w:val="a3"/>
         <w:rPr>
           <w:rFonts w:cstheme="minorHAnsi"/>
           <w:sz w:val="28"/>
@@ -636,17 +636,17 @@
     </w:p>
     <w:p>
       <w:pPr>
-        <w:pStyle w:val="NoSpacing"/>
-        <w:rPr>
-          <w:rFonts w:cstheme="minorHAnsi"/>
-          <w:sz w:val="28"/>
-          <w:szCs w:val="28"/>
-        </w:rPr>
-      </w:pPr>
-    </w:p>
-    <w:p>
-      <w:pPr>
-        <w:pStyle w:val="NoSpacing"/>
+        <w:pStyle w:val="a3"/>
+        <w:rPr>
+          <w:rFonts w:cstheme="minorHAnsi"/>
+          <w:sz w:val="28"/>
+          <w:szCs w:val="28"/>
+        </w:rPr>
+      </w:pPr>
+    </w:p>
+    <w:p>
+      <w:pPr>
+        <w:pStyle w:val="a3"/>
         <w:rPr>
           <w:rFonts w:cstheme="minorHAnsi"/>
           <w:sz w:val="28"/>
@@ -664,7 +664,7 @@
     </w:p>
     <w:p>
       <w:pPr>
-        <w:pStyle w:val="NoSpacing"/>
+        <w:pStyle w:val="a3"/>
         <w:rPr>
           <w:rFonts w:cstheme="minorHAnsi"/>
           <w:sz w:val="28"/>
@@ -682,47 +682,47 @@
     </w:p>
     <w:p>
       <w:pPr>
-        <w:pStyle w:val="NoSpacing"/>
-        <w:rPr>
-          <w:rFonts w:cstheme="minorHAnsi"/>
-          <w:sz w:val="28"/>
-          <w:szCs w:val="28"/>
-        </w:rPr>
-      </w:pPr>
-    </w:p>
-    <w:p>
-      <w:pPr>
-        <w:pStyle w:val="NoSpacing"/>
-        <w:rPr>
-          <w:rFonts w:cstheme="minorHAnsi"/>
-          <w:sz w:val="28"/>
-          <w:szCs w:val="28"/>
-        </w:rPr>
-      </w:pPr>
-    </w:p>
-    <w:p>
-      <w:pPr>
-        <w:pStyle w:val="NoSpacing"/>
-        <w:rPr>
-          <w:rFonts w:cstheme="minorHAnsi"/>
-          <w:sz w:val="28"/>
-          <w:szCs w:val="28"/>
-        </w:rPr>
-      </w:pPr>
-    </w:p>
-    <w:p>
-      <w:pPr>
-        <w:pStyle w:val="NoSpacing"/>
-        <w:rPr>
-          <w:rFonts w:cstheme="minorHAnsi"/>
-          <w:sz w:val="28"/>
-          <w:szCs w:val="28"/>
-        </w:rPr>
-      </w:pPr>
-    </w:p>
-    <w:p>
-      <w:pPr>
-        <w:pStyle w:val="NoSpacing"/>
+        <w:pStyle w:val="a3"/>
+        <w:rPr>
+          <w:rFonts w:cstheme="minorHAnsi"/>
+          <w:sz w:val="28"/>
+          <w:szCs w:val="28"/>
+        </w:rPr>
+      </w:pPr>
+    </w:p>
+    <w:p>
+      <w:pPr>
+        <w:pStyle w:val="a3"/>
+        <w:rPr>
+          <w:rFonts w:cstheme="minorHAnsi"/>
+          <w:sz w:val="28"/>
+          <w:szCs w:val="28"/>
+        </w:rPr>
+      </w:pPr>
+    </w:p>
+    <w:p>
+      <w:pPr>
+        <w:pStyle w:val="a3"/>
+        <w:rPr>
+          <w:rFonts w:cstheme="minorHAnsi"/>
+          <w:sz w:val="28"/>
+          <w:szCs w:val="28"/>
+        </w:rPr>
+      </w:pPr>
+    </w:p>
+    <w:p>
+      <w:pPr>
+        <w:pStyle w:val="a3"/>
+        <w:rPr>
+          <w:rFonts w:cstheme="minorHAnsi"/>
+          <w:sz w:val="28"/>
+          <w:szCs w:val="28"/>
+        </w:rPr>
+      </w:pPr>
+    </w:p>
+    <w:p>
+      <w:pPr>
+        <w:pStyle w:val="a3"/>
         <w:rPr>
           <w:rFonts w:cstheme="minorHAnsi"/>
           <w:sz w:val="28"/>
@@ -749,7 +749,7 @@
     </w:p>
     <w:p>
       <w:pPr>
-        <w:pStyle w:val="NoSpacing"/>
+        <w:pStyle w:val="a3"/>
         <w:rPr>
           <w:rFonts w:cstheme="minorHAnsi"/>
           <w:sz w:val="28"/>
@@ -786,7 +786,7 @@
     </w:p>
     <w:p>
       <w:pPr>
-        <w:pStyle w:val="NoSpacing"/>
+        <w:pStyle w:val="a3"/>
         <w:numPr>
           <w:ilvl w:val="0"/>
           <w:numId w:val="2"/>
@@ -808,27 +808,27 @@
     </w:p>
     <w:p>
       <w:pPr>
-        <w:pStyle w:val="NoSpacing"/>
-        <w:rPr>
-          <w:rFonts w:cstheme="minorHAnsi"/>
-          <w:sz w:val="28"/>
-          <w:szCs w:val="28"/>
-        </w:rPr>
-      </w:pPr>
-    </w:p>
-    <w:p>
-      <w:pPr>
-        <w:pStyle w:val="NoSpacing"/>
-        <w:rPr>
-          <w:rFonts w:cstheme="minorHAnsi"/>
-          <w:sz w:val="28"/>
-          <w:szCs w:val="28"/>
-        </w:rPr>
-      </w:pPr>
-    </w:p>
-    <w:p>
-      <w:pPr>
-        <w:pStyle w:val="NoSpacing"/>
+        <w:pStyle w:val="a3"/>
+        <w:rPr>
+          <w:rFonts w:cstheme="minorHAnsi"/>
+          <w:sz w:val="28"/>
+          <w:szCs w:val="28"/>
+        </w:rPr>
+      </w:pPr>
+    </w:p>
+    <w:p>
+      <w:pPr>
+        <w:pStyle w:val="a3"/>
+        <w:rPr>
+          <w:rFonts w:cstheme="minorHAnsi"/>
+          <w:sz w:val="28"/>
+          <w:szCs w:val="28"/>
+        </w:rPr>
+      </w:pPr>
+    </w:p>
+    <w:p>
+      <w:pPr>
+        <w:pStyle w:val="a3"/>
         <w:rPr>
           <w:rFonts w:cstheme="minorHAnsi"/>
           <w:sz w:val="28"/>
@@ -846,17 +846,17 @@
     </w:p>
     <w:p>
       <w:pPr>
-        <w:pStyle w:val="NoSpacing"/>
-        <w:rPr>
-          <w:rFonts w:cstheme="minorHAnsi"/>
-          <w:sz w:val="28"/>
-          <w:szCs w:val="28"/>
-        </w:rPr>
-      </w:pPr>
-    </w:p>
-    <w:p>
-      <w:pPr>
-        <w:pStyle w:val="NoSpacing"/>
+        <w:pStyle w:val="a3"/>
+        <w:rPr>
+          <w:rFonts w:cstheme="minorHAnsi"/>
+          <w:sz w:val="28"/>
+          <w:szCs w:val="28"/>
+        </w:rPr>
+      </w:pPr>
+    </w:p>
+    <w:p>
+      <w:pPr>
+        <w:pStyle w:val="a3"/>
         <w:rPr>
           <w:rFonts w:cstheme="minorHAnsi"/>
           <w:b/>
@@ -880,7 +880,7 @@
     </w:p>
     <w:p>
       <w:pPr>
-        <w:pStyle w:val="ListParagraph"/>
+        <w:pStyle w:val="a4"/>
         <w:numPr>
           <w:ilvl w:val="0"/>
           <w:numId w:val="2"/>
@@ -907,7 +907,7 @@
     </w:p>
     <w:p>
       <w:pPr>
-        <w:pStyle w:val="ListParagraph"/>
+        <w:pStyle w:val="a4"/>
         <w:numPr>
           <w:ilvl w:val="2"/>
           <w:numId w:val="2"/>
@@ -928,7 +928,7 @@
     </w:p>
     <w:p>
       <w:pPr>
-        <w:pStyle w:val="ListParagraph"/>
+        <w:pStyle w:val="a4"/>
         <w:numPr>
           <w:ilvl w:val="2"/>
           <w:numId w:val="2"/>
@@ -949,7 +949,7 @@
     </w:p>
     <w:p>
       <w:pPr>
-        <w:pStyle w:val="ListParagraph"/>
+        <w:pStyle w:val="a4"/>
         <w:numPr>
           <w:ilvl w:val="4"/>
           <w:numId w:val="2"/>
@@ -964,7 +964,7 @@
     </w:p>
     <w:p>
       <w:pPr>
-        <w:pStyle w:val="ListParagraph"/>
+        <w:pStyle w:val="a4"/>
         <w:numPr>
           <w:ilvl w:val="4"/>
           <w:numId w:val="2"/>
@@ -979,7 +979,7 @@
     </w:p>
     <w:p>
       <w:pPr>
-        <w:pStyle w:val="ListParagraph"/>
+        <w:pStyle w:val="a4"/>
         <w:numPr>
           <w:ilvl w:val="2"/>
           <w:numId w:val="2"/>
@@ -994,7 +994,7 @@
     </w:p>
     <w:p>
       <w:pPr>
-        <w:pStyle w:val="ListParagraph"/>
+        <w:pStyle w:val="a4"/>
         <w:numPr>
           <w:ilvl w:val="4"/>
           <w:numId w:val="2"/>
@@ -1009,7 +1009,7 @@
     </w:p>
     <w:p>
       <w:pPr>
-        <w:pStyle w:val="ListParagraph"/>
+        <w:pStyle w:val="a4"/>
         <w:numPr>
           <w:ilvl w:val="4"/>
           <w:numId w:val="2"/>
@@ -1038,7 +1038,7 @@
     </w:p>
     <w:p>
       <w:pPr>
-        <w:pStyle w:val="ListParagraph"/>
+        <w:pStyle w:val="a4"/>
         <w:numPr>
           <w:ilvl w:val="2"/>
           <w:numId w:val="2"/>
@@ -1053,7 +1053,7 @@
     </w:p>
     <w:p>
       <w:pPr>
-        <w:pStyle w:val="ListParagraph"/>
+        <w:pStyle w:val="a4"/>
         <w:numPr>
           <w:ilvl w:val="2"/>
           <w:numId w:val="2"/>
@@ -1082,7 +1082,7 @@
     </w:p>
     <w:p>
       <w:pPr>
-        <w:pStyle w:val="ListParagraph"/>
+        <w:pStyle w:val="a4"/>
         <w:numPr>
           <w:ilvl w:val="2"/>
           <w:numId w:val="2"/>
@@ -1117,7 +1117,7 @@
     </w:p>
     <w:p>
       <w:pPr>
-        <w:pStyle w:val="ListParagraph"/>
+        <w:pStyle w:val="a4"/>
         <w:numPr>
           <w:ilvl w:val="0"/>
           <w:numId w:val="2"/>
@@ -1135,7 +1135,7 @@
     </w:p>
     <w:p>
       <w:pPr>
-        <w:pStyle w:val="ListParagraph"/>
+        <w:pStyle w:val="a4"/>
         <w:numPr>
           <w:ilvl w:val="0"/>
           <w:numId w:val="2"/>
@@ -1167,7 +1167,7 @@
     </w:p>
     <w:p>
       <w:pPr>
-        <w:pStyle w:val="NoSpacing"/>
+        <w:pStyle w:val="a3"/>
         <w:rPr>
           <w:b/>
           <w:i/>
@@ -1197,7 +1197,7 @@
     </w:p>
     <w:p>
       <w:pPr>
-        <w:pStyle w:val="NoSpacing"/>
+        <w:pStyle w:val="a3"/>
         <w:rPr>
           <w:i/>
           <w:sz w:val="28"/>
@@ -1240,7 +1240,7 @@
     </w:p>
     <w:p>
       <w:pPr>
-        <w:pStyle w:val="ListParagraph"/>
+        <w:pStyle w:val="a4"/>
         <w:numPr>
           <w:ilvl w:val="0"/>
           <w:numId w:val="3"/>
@@ -1318,15 +1318,15 @@
     </w:p>
     <w:p>
       <w:pPr>
-        <w:pStyle w:val="ListParagraph"/>
-        <w:rPr>
-          <w:sz w:val="28"/>
-        </w:rPr>
-      </w:pPr>
-    </w:p>
-    <w:p>
-      <w:pPr>
-        <w:pStyle w:val="ListParagraph"/>
+        <w:pStyle w:val="a4"/>
+        <w:rPr>
+          <w:sz w:val="28"/>
+        </w:rPr>
+      </w:pPr>
+    </w:p>
+    <w:p>
+      <w:pPr>
+        <w:pStyle w:val="a4"/>
         <w:numPr>
           <w:ilvl w:val="0"/>
           <w:numId w:val="3"/>
@@ -1357,7 +1357,7 @@
     </w:p>
     <w:p>
       <w:pPr>
-        <w:pStyle w:val="ListParagraph"/>
+        <w:pStyle w:val="a4"/>
         <w:rPr>
           <w:sz w:val="28"/>
         </w:rPr>
@@ -1368,20 +1368,45 @@
         </w:rPr>
         <w:t xml:space="preserve">[Example] </w:t>
       </w:r>
-      <w:hyperlink r:id="rId5" w:history="1">
-        <w:r>
-          <w:rPr>
-            <w:rStyle w:val="Hyperlink"/>
-            <w:sz w:val="28"/>
-          </w:rPr>
-          <w:t>https://www.youtube.com/watch?v=4AorgDRyz5I</w:t>
-        </w:r>
-      </w:hyperlink>
-      <w:r>
-        <w:rPr>
-          <w:sz w:val="28"/>
-        </w:rPr>
-        <w:t xml:space="preserve"> (3:18-3:33)</w:t>
+      <w:bookmarkStart w:id="0" w:name="OLE_LINK1"/>
+      <w:r>
+        <w:fldChar w:fldCharType="begin"/>
+      </w:r>
+      <w:r>
+        <w:instrText xml:space="preserve"> HYPERLINK "https</w:instrText>
+      </w:r>
+      <w:r>
+        <w:instrText xml:space="preserve">://www.youtube.com/watch?v=4AorgDRyz5I" </w:instrText>
+      </w:r>
+      <w:r>
+        <w:fldChar w:fldCharType="separate"/>
+      </w:r>
+      <w:r>
+        <w:rPr>
+          <w:rStyle w:val="a5"/>
+          <w:sz w:val="28"/>
+        </w:rPr>
+        <w:t>https://www.youtube.com/watch?v=4AorgDRyz5I</w:t>
+      </w:r>
+      <w:r>
+        <w:rPr>
+          <w:rStyle w:val="a5"/>
+          <w:sz w:val="28"/>
+        </w:rPr>
+        <w:fldChar w:fldCharType="end"/>
+      </w:r>
+      <w:r>
+        <w:rPr>
+          <w:sz w:val="28"/>
+        </w:rPr>
+        <w:t xml:space="preserve"> </w:t>
+      </w:r>
+      <w:bookmarkEnd w:id="0"/>
+      <w:r>
+        <w:rPr>
+          <w:sz w:val="28"/>
+        </w:rPr>
+        <w:t>(3:18-3:33)</w:t>
       </w:r>
     </w:p>
     <w:p>
@@ -1405,19 +1430,108 @@
       </w:pPr>
       <w:r>
         <w:rPr>
+          <w:rFonts w:hint="eastAsia"/>
           <w:b/>
           <w:i/>
           <w:sz w:val="28"/>
           <w:u w:val="single"/>
+          <w:lang w:eastAsia="zh-CN"/>
+        </w:rPr>
+        <w:t>Angela</w:t>
+      </w:r>
+    </w:p>
+    <w:p>
+      <w:pPr>
+        <w:pStyle w:val="a4"/>
+        <w:numPr>
+          <w:ilvl w:val="0"/>
+          <w:numId w:val="5"/>
+        </w:numPr>
+        <w:rPr>
+          <w:sz w:val="28"/>
+          <w:lang w:eastAsia="zh-CN"/>
+        </w:rPr>
+      </w:pPr>
+      <w:r>
+        <w:rPr>
+          <w:sz w:val="28"/>
+          <w:lang w:eastAsia="zh-CN"/>
+        </w:rPr>
+        <w:t xml:space="preserve">Object interaction (selectively, </w:t>
+      </w:r>
+      <w:r>
+        <w:rPr>
+          <w:sz w:val="28"/>
+          <w:lang w:eastAsia="zh-CN"/>
+        </w:rPr>
+        <w:t>to be discussed</w:t>
+      </w:r>
+      <w:r>
+        <w:rPr>
+          <w:sz w:val="28"/>
+          <w:lang w:eastAsia="zh-CN"/>
+        </w:rPr>
+        <w:t>)</w:t>
+      </w:r>
+      <w:bookmarkStart w:id="1" w:name="_GoBack"/>
+      <w:bookmarkEnd w:id="1"/>
+    </w:p>
+    <w:p>
+      <w:pPr>
+        <w:pStyle w:val="a4"/>
+        <w:numPr>
+          <w:ilvl w:val="0"/>
+          <w:numId w:val="5"/>
+        </w:numPr>
+        <w:rPr>
+          <w:sz w:val="28"/>
+          <w:lang w:eastAsia="zh-CN"/>
+        </w:rPr>
+      </w:pPr>
+      <w:r>
+        <w:rPr>
+          <w:sz w:val="28"/>
+          <w:lang w:eastAsia="zh-CN"/>
+        </w:rPr>
+        <w:t>C</w:t>
+      </w:r>
+      <w:r>
+        <w:rPr>
+          <w:rFonts w:hint="eastAsia"/>
+          <w:sz w:val="28"/>
+          <w:lang w:eastAsia="zh-CN"/>
+        </w:rPr>
+        <w:t>as</w:t>
+      </w:r>
+      <w:r>
+        <w:rPr>
+          <w:sz w:val="28"/>
+          <w:lang w:eastAsia="zh-CN"/>
+        </w:rPr>
+        <w:t>cade particle system / morphing effects</w:t>
+      </w:r>
+    </w:p>
+    <w:p>
+      <w:pPr>
+        <w:rPr>
+          <w:b/>
+          <w:i/>
+          <w:sz w:val="28"/>
+          <w:u w:val="single"/>
+        </w:rPr>
+      </w:pPr>
+      <w:r>
+        <w:rPr>
+          <w:b/>
+          <w:i/>
+          <w:sz w:val="28"/>
+          <w:u w:val="single"/>
         </w:rPr>
         <w:t>Artworks</w:t>
       </w:r>
     </w:p>
     <w:p/>
-    <w:p>
-      <w:bookmarkStart w:id="0" w:name="_GoBack"/>
-      <w:bookmarkEnd w:id="0"/>
-    </w:p>
+    <w:p/>
     <w:p/>
     <w:sectPr>
       <w:pgSz w:w="11906" w:h="16838"/>
@@ -1432,6 +1546,230 @@
 <file path=word/numbering.xml><?xml version="1.0" encoding="utf-8"?>
 <w:numbering xmlns:wpc="http://schemas.microsoft.com/office/word/2010/wordprocessingCanvas" xmlns:cx="http://schemas.microsoft.com/office/drawing/2014/chartex" xmlns:cx1="http://schemas.microsoft.com/office/drawing/2015/9/8/chartex" xmlns:cx2="http://schemas.microsoft.com/office/drawing/2015/10/21/chartex" xmlns:cx3="http://schemas.microsoft.com/office/drawing/2016/5/9/chartex" xmlns:cx4="http://schemas.microsoft.com/office/drawing/2016/5/10/chartex" xmlns:cx5="http://schemas.microsoft.com/office/drawing/2016/5/11/chartex" xmlns:cx6="http://schemas.microsoft.com/office/drawing/2016/5/12/chartex" xmlns:cx7="http://schemas.microsoft.com/office/drawing/2016/5/13/chartex" xmlns:cx8="http://schemas.microsoft.com/office/drawing/2016/5/14/chartex" xmlns:mc="http://schemas.openxmlformats.org/markup-compatibility/2006" xmlns:aink="http://schemas.microsoft.com/office/drawing/2016/ink" xmlns:am3d="http://schemas.microsoft.com/office/drawing/2017/model3d" xmlns:o="urn:schemas-microsoft-com:office:office" xmlns:r="http://schemas.openxmlformats.org/officeDocument/2006/relationships" xmlns:m="http://schemas.openxmlformats.org/officeDocument/2006/math" xmlns:v="urn:schemas-microsoft-com:vml" xmlns:wp14="http://schemas.microsoft.com/office/word/2010/wordprocessingDrawing" xmlns:wp="http://schemas.openxmlformats.org/drawingml/2006/wordprocessingDrawing" xmlns:w10="urn:schemas-microsoft-com:office:word" xmlns:w="http://schemas.openxmlformats.org/wordprocessingml/2006/main" xmlns:w14="http://schemas.microsoft.com/office/word/2010/wordml" xmlns:w15="http://schemas.microsoft.com/office/word/2012/wordml" xmlns:w16cid="http://schemas.microsoft.com/office/word/2016/wordml/cid" xmlns:w16se="http://schemas.microsoft.com/office/word/2015/wordml/symex" xmlns:wpg="http://schemas.microsoft.com/office/word/2010/wordprocessingGroup" xmlns:wpi="http://schemas.microsoft.com/office/word/2010/wordprocessingInk" xmlns:wne="http://schemas.microsoft.com/office/word/2006/wordml" xmlns:wps="http://schemas.microsoft.com/office/word/2010/wordprocessingShape" mc:Ignorable="w14 w15 w16se w16cid wp14">
   <w:abstractNum w:abstractNumId="0" w15:restartNumberingAfterBreak="0">
+    <w:nsid w:val="33E63647"/>
+    <w:multiLevelType w:val="hybridMultilevel"/>
+    <w:tmpl w:val="B5B45F8E"/>
+    <w:lvl w:ilvl="0" w:tplc="C8F60BCA">
+      <w:numFmt w:val="bullet"/>
+      <w:lvlText w:val="·"/>
+      <w:lvlJc w:val="left"/>
+      <w:pPr>
+        <w:ind w:left="1080" w:hanging="360"/>
+      </w:pPr>
+      <w:rPr>
+        <w:rFonts w:ascii="等线" w:eastAsia="等线" w:hAnsi="等线" w:cstheme="minorBidi" w:hint="eastAsia"/>
+      </w:rPr>
+    </w:lvl>
+    <w:lvl w:ilvl="1" w:tplc="04090003" w:tentative="1">
+      <w:start w:val="1"/>
+      <w:numFmt w:val="bullet"/>
+      <w:lvlText w:val=""/>
+      <w:lvlJc w:val="left"/>
+      <w:pPr>
+        <w:ind w:left="1560" w:hanging="420"/>
+      </w:pPr>
+      <w:rPr>
+        <w:rFonts w:ascii="Wingdings" w:hAnsi="Wingdings" w:hint="default"/>
+      </w:rPr>
+    </w:lvl>
+    <w:lvl w:ilvl="2" w:tplc="04090005" w:tentative="1">
+      <w:start w:val="1"/>
+      <w:numFmt w:val="bullet"/>
+      <w:lvlText w:val=""/>
+      <w:lvlJc w:val="left"/>
+      <w:pPr>
+        <w:ind w:left="1980" w:hanging="420"/>
+      </w:pPr>
+      <w:rPr>
+        <w:rFonts w:ascii="Wingdings" w:hAnsi="Wingdings" w:hint="default"/>
+      </w:rPr>
+    </w:lvl>
+    <w:lvl w:ilvl="3" w:tplc="04090001" w:tentative="1">
+      <w:start w:val="1"/>
+      <w:numFmt w:val="bullet"/>
+      <w:lvlText w:val=""/>
+      <w:lvlJc w:val="left"/>
+      <w:pPr>
+        <w:ind w:left="2400" w:hanging="420"/>
+      </w:pPr>
+      <w:rPr>
+        <w:rFonts w:ascii="Wingdings" w:hAnsi="Wingdings" w:hint="default"/>
+      </w:rPr>
+    </w:lvl>
+    <w:lvl w:ilvl="4" w:tplc="04090003" w:tentative="1">
+      <w:start w:val="1"/>
+      <w:numFmt w:val="bullet"/>
+      <w:lvlText w:val=""/>
+      <w:lvlJc w:val="left"/>
+      <w:pPr>
+        <w:ind w:left="2820" w:hanging="420"/>
+      </w:pPr>
+      <w:rPr>
+        <w:rFonts w:ascii="Wingdings" w:hAnsi="Wingdings" w:hint="default"/>
+      </w:rPr>
+    </w:lvl>
+    <w:lvl w:ilvl="5" w:tplc="04090005" w:tentative="1">
+      <w:start w:val="1"/>
+      <w:numFmt w:val="bullet"/>
+      <w:lvlText w:val=""/>
+      <w:lvlJc w:val="left"/>
+      <w:pPr>
+        <w:ind w:left="3240" w:hanging="420"/>
+      </w:pPr>
+      <w:rPr>
+        <w:rFonts w:ascii="Wingdings" w:hAnsi="Wingdings" w:hint="default"/>
+      </w:rPr>
+    </w:lvl>
+    <w:lvl w:ilvl="6" w:tplc="04090001" w:tentative="1">
+      <w:start w:val="1"/>
+      <w:numFmt w:val="bullet"/>
+      <w:lvlText w:val=""/>
+      <w:lvlJc w:val="left"/>
+      <w:pPr>
+        <w:ind w:left="3660" w:hanging="420"/>
+      </w:pPr>
+      <w:rPr>
+        <w:rFonts w:ascii="Wingdings" w:hAnsi="Wingdings" w:hint="default"/>
+      </w:rPr>
+    </w:lvl>
+    <w:lvl w:ilvl="7" w:tplc="04090003" w:tentative="1">
+      <w:start w:val="1"/>
+      <w:numFmt w:val="bullet"/>
+      <w:lvlText w:val=""/>
+      <w:lvlJc w:val="left"/>
+      <w:pPr>
+        <w:ind w:left="4080" w:hanging="420"/>
+      </w:pPr>
+      <w:rPr>
+        <w:rFonts w:ascii="Wingdings" w:hAnsi="Wingdings" w:hint="default"/>
+      </w:rPr>
+    </w:lvl>
+    <w:lvl w:ilvl="8" w:tplc="04090005" w:tentative="1">
+      <w:start w:val="1"/>
+      <w:numFmt w:val="bullet"/>
+      <w:lvlText w:val=""/>
+      <w:lvlJc w:val="left"/>
+      <w:pPr>
+        <w:ind w:left="4500" w:hanging="420"/>
+      </w:pPr>
+      <w:rPr>
+        <w:rFonts w:ascii="Wingdings" w:hAnsi="Wingdings" w:hint="default"/>
+      </w:rPr>
+    </w:lvl>
+  </w:abstractNum>
+  <w:abstractNum w:abstractNumId="1" w15:restartNumberingAfterBreak="0">
+    <w:nsid w:val="4E100307"/>
+    <w:multiLevelType w:val="hybridMultilevel"/>
+    <w:tmpl w:val="F2E60B22"/>
+    <w:lvl w:ilvl="0" w:tplc="7BD8A91A">
+      <w:numFmt w:val="bullet"/>
+      <w:lvlText w:val="·"/>
+      <w:lvlJc w:val="left"/>
+      <w:pPr>
+        <w:ind w:left="1080" w:hanging="360"/>
+      </w:pPr>
+      <w:rPr>
+        <w:rFonts w:ascii="等线" w:eastAsia="等线" w:hAnsi="等线" w:cstheme="minorBidi" w:hint="eastAsia"/>
+      </w:rPr>
+    </w:lvl>
+    <w:lvl w:ilvl="1" w:tplc="04090003" w:tentative="1">
+      <w:start w:val="1"/>
+      <w:numFmt w:val="bullet"/>
+      <w:lvlText w:val=""/>
+      <w:lvlJc w:val="left"/>
+      <w:pPr>
+        <w:ind w:left="1560" w:hanging="420"/>
+      </w:pPr>
+      <w:rPr>
+        <w:rFonts w:ascii="Wingdings" w:hAnsi="Wingdings" w:hint="default"/>
+      </w:rPr>
+    </w:lvl>
+    <w:lvl w:ilvl="2" w:tplc="04090005" w:tentative="1">
+      <w:start w:val="1"/>
+      <w:numFmt w:val="bullet"/>
+      <w:lvlText w:val=""/>
+      <w:lvlJc w:val="left"/>
+      <w:pPr>
+        <w:ind w:left="1980" w:hanging="420"/>
+      </w:pPr>
+      <w:rPr>
+        <w:rFonts w:ascii="Wingdings" w:hAnsi="Wingdings" w:hint="default"/>
+      </w:rPr>
+    </w:lvl>
+    <w:lvl w:ilvl="3" w:tplc="04090001" w:tentative="1">
+      <w:start w:val="1"/>
+      <w:numFmt w:val="bullet"/>
+      <w:lvlText w:val=""/>
+      <w:lvlJc w:val="left"/>
+      <w:pPr>
+        <w:ind w:left="2400" w:hanging="420"/>
+      </w:pPr>
+      <w:rPr>
+        <w:rFonts w:ascii="Wingdings" w:hAnsi="Wingdings" w:hint="default"/>
+      </w:rPr>
+    </w:lvl>
+    <w:lvl w:ilvl="4" w:tplc="04090003" w:tentative="1">
+      <w:start w:val="1"/>
+      <w:numFmt w:val="bullet"/>
+      <w:lvlText w:val=""/>
+      <w:lvlJc w:val="left"/>
+      <w:pPr>
+        <w:ind w:left="2820" w:hanging="420"/>
+      </w:pPr>
+      <w:rPr>
+        <w:rFonts w:ascii="Wingdings" w:hAnsi="Wingdings" w:hint="default"/>
+      </w:rPr>
+    </w:lvl>
+    <w:lvl w:ilvl="5" w:tplc="04090005" w:tentative="1">
+      <w:start w:val="1"/>
+      <w:numFmt w:val="bullet"/>
+      <w:lvlText w:val=""/>
+      <w:lvlJc w:val="left"/>
+      <w:pPr>
+        <w:ind w:left="3240" w:hanging="420"/>
+      </w:pPr>
+      <w:rPr>
+        <w:rFonts w:ascii="Wingdings" w:hAnsi="Wingdings" w:hint="default"/>
+      </w:rPr>
+    </w:lvl>
+    <w:lvl w:ilvl="6" w:tplc="04090001" w:tentative="1">
+      <w:start w:val="1"/>
+      <w:numFmt w:val="bullet"/>
+      <w:lvlText w:val=""/>
+      <w:lvlJc w:val="left"/>
+      <w:pPr>
+        <w:ind w:left="3660" w:hanging="420"/>
+      </w:pPr>
+      <w:rPr>
+        <w:rFonts w:ascii="Wingdings" w:hAnsi="Wingdings" w:hint="default"/>
+      </w:rPr>
+    </w:lvl>
+    <w:lvl w:ilvl="7" w:tplc="04090003" w:tentative="1">
+      <w:start w:val="1"/>
+      <w:numFmt w:val="bullet"/>
+      <w:lvlText w:val=""/>
+      <w:lvlJc w:val="left"/>
+      <w:pPr>
+        <w:ind w:left="4080" w:hanging="420"/>
+      </w:pPr>
+      <w:rPr>
+        <w:rFonts w:ascii="Wingdings" w:hAnsi="Wingdings" w:hint="default"/>
+      </w:rPr>
+    </w:lvl>
+    <w:lvl w:ilvl="8" w:tplc="04090005" w:tentative="1">
+      <w:start w:val="1"/>
+      <w:numFmt w:val="bullet"/>
+      <w:lvlText w:val=""/>
+      <w:lvlJc w:val="left"/>
+      <w:pPr>
+        <w:ind w:left="4500" w:hanging="420"/>
+      </w:pPr>
+      <w:rPr>
+        <w:rFonts w:ascii="Wingdings" w:hAnsi="Wingdings" w:hint="default"/>
+      </w:rPr>
+    </w:lvl>
+  </w:abstractNum>
+  <w:abstractNum w:abstractNumId="2" w15:restartNumberingAfterBreak="0">
     <w:nsid w:val="55707816"/>
     <w:multiLevelType w:val="hybridMultilevel"/>
     <w:tmpl w:val="65588052"/>
@@ -1544,7 +1882,7 @@
       </w:rPr>
     </w:lvl>
   </w:abstractNum>
-  <w:abstractNum w:abstractNumId="1" w15:restartNumberingAfterBreak="0">
+  <w:abstractNum w:abstractNumId="3" w15:restartNumberingAfterBreak="0">
     <w:nsid w:val="5DB772FD"/>
     <w:multiLevelType w:val="hybridMultilevel"/>
     <w:tmpl w:val="45600A0C"/>
@@ -1633,7 +1971,7 @@
       </w:pPr>
     </w:lvl>
   </w:abstractNum>
-  <w:abstractNum w:abstractNumId="2" w15:restartNumberingAfterBreak="0">
+  <w:abstractNum w:abstractNumId="4" w15:restartNumberingAfterBreak="0">
     <w:nsid w:val="657F7E65"/>
     <w:multiLevelType w:val="hybridMultilevel"/>
     <w:tmpl w:val="62C459E2"/>
@@ -1747,13 +2085,19 @@
     </w:lvl>
   </w:abstractNum>
   <w:num w:numId="1">
+    <w:abstractNumId w:val="3"/>
+  </w:num>
+  <w:num w:numId="2">
+    <w:abstractNumId w:val="2"/>
+  </w:num>
+  <w:num w:numId="3">
+    <w:abstractNumId w:val="4"/>
+  </w:num>
+  <w:num w:numId="4">
     <w:abstractNumId w:val="1"/>
   </w:num>
-  <w:num w:numId="2">
+  <w:num w:numId="5">
     <w:abstractNumId w:val="0"/>
-  </w:num>
-  <w:num w:numId="3">
-    <w:abstractNumId w:val="2"/>
   </w:num>
 </w:numbering>
 </file>
@@ -1763,7 +2107,7 @@
   <w:docDefaults>
     <w:rPrDefault>
       <w:rPr>
-        <w:rFonts w:asciiTheme="minorHAnsi" w:eastAsiaTheme="minorHAnsi" w:hAnsiTheme="minorHAnsi" w:cstheme="minorBidi"/>
+        <w:rFonts w:asciiTheme="minorHAnsi" w:eastAsiaTheme="minorEastAsia" w:hAnsiTheme="minorHAnsi" w:cstheme="minorBidi"/>
         <w:sz w:val="22"/>
         <w:szCs w:val="22"/>
         <w:lang w:val="en-GB" w:eastAsia="en-US" w:bidi="ar-SA"/>
@@ -2152,17 +2496,17 @@
     <w:lsdException w:name="Hashtag" w:semiHidden="1" w:unhideWhenUsed="1"/>
     <w:lsdException w:name="Unresolved Mention" w:semiHidden="1" w:unhideWhenUsed="1"/>
   </w:latentStyles>
-  <w:style w:type="paragraph" w:default="1" w:styleId="Normal">
+  <w:style w:type="paragraph" w:default="1" w:styleId="a">
     <w:name w:val="Normal"/>
     <w:qFormat/>
   </w:style>
-  <w:style w:type="character" w:default="1" w:styleId="DefaultParagraphFont">
+  <w:style w:type="character" w:default="1" w:styleId="a0">
     <w:name w:val="Default Paragraph Font"/>
     <w:uiPriority w:val="1"/>
     <w:semiHidden/>
     <w:unhideWhenUsed/>
   </w:style>
-  <w:style w:type="table" w:default="1" w:styleId="TableNormal">
+  <w:style w:type="table" w:default="1" w:styleId="a1">
     <w:name w:val="Normal Table"/>
     <w:uiPriority w:val="99"/>
     <w:semiHidden/>
@@ -2177,13 +2521,13 @@
       </w:tblCellMar>
     </w:tblPr>
   </w:style>
-  <w:style w:type="numbering" w:default="1" w:styleId="NoList">
+  <w:style w:type="numbering" w:default="1" w:styleId="a2">
     <w:name w:val="No List"/>
     <w:uiPriority w:val="99"/>
     <w:semiHidden/>
     <w:unhideWhenUsed/>
   </w:style>
-  <w:style w:type="paragraph" w:styleId="NoSpacing">
+  <w:style w:type="paragraph" w:styleId="a3">
     <w:name w:val="No Spacing"/>
     <w:uiPriority w:val="1"/>
     <w:qFormat/>
@@ -2192,9 +2536,9 @@
       <w:spacing w:after="0" w:line="240" w:lineRule="auto"/>
     </w:pPr>
   </w:style>
-  <w:style w:type="paragraph" w:styleId="ListParagraph">
+  <w:style w:type="paragraph" w:styleId="a4">
     <w:name w:val="List Paragraph"/>
-    <w:basedOn w:val="Normal"/>
+    <w:basedOn w:val="a"/>
     <w:uiPriority w:val="34"/>
     <w:qFormat/>
     <w:rsid w:val="001A3DFD"/>
@@ -2203,9 +2547,9 @@
       <w:contextualSpacing/>
     </w:pPr>
   </w:style>
-  <w:style w:type="character" w:styleId="Hyperlink">
+  <w:style w:type="character" w:styleId="a5">
     <w:name w:val="Hyperlink"/>
-    <w:basedOn w:val="DefaultParagraphFont"/>
+    <w:basedOn w:val="a0"/>
     <w:uiPriority w:val="99"/>
     <w:unhideWhenUsed/>
     <w:rsid w:val="00DF43B2"/>
@@ -2214,9 +2558,9 @@
       <w:u w:val="single"/>
     </w:rPr>
   </w:style>
-  <w:style w:type="character" w:styleId="UnresolvedMention">
+  <w:style w:type="character" w:styleId="a6">
     <w:name w:val="Unresolved Mention"/>
-    <w:basedOn w:val="DefaultParagraphFont"/>
+    <w:basedOn w:val="a0"/>
     <w:uiPriority w:val="99"/>
     <w:semiHidden/>
     <w:unhideWhenUsed/>

</xml_diff>